<commit_message>
Relatorios 2 e 6
</commit_message>
<xml_diff>
--- a/Projeto 1.1 - Um Semáforo/relatorio 1.docx
+++ b/Projeto 1.1 - Um Semáforo/relatorio 1.docx
@@ -103,48 +103,17 @@
           <w:szCs w:val="20"/>
           <w:shd w:val="clear" w:color="auto" w:fill="FFFFFF"/>
         </w:rPr>
-        <w:t xml:space="preserve">odo o procedimento no </w:t>
-      </w:r>
-      <w:r>
-        <w:rPr>
-          <w:rStyle w:val="apple-converted-space"/>
-          <w:rFonts w:ascii="Arial" w:hAnsi="Arial" w:cs="Arial"/>
-          <w:color w:val="333333"/>
-          <w:sz w:val="20"/>
-          <w:szCs w:val="20"/>
-          <w:shd w:val="clear" w:color="auto" w:fill="FFFFFF"/>
-        </w:rPr>
-        <w:t> </w:t>
-      </w:r>
-      <w:r>
-        <w:rPr>
-          <w:rFonts w:ascii="Arial" w:hAnsi="Arial" w:cs="Arial"/>
-          <w:color w:val="333333"/>
-          <w:sz w:val="20"/>
-          <w:szCs w:val="20"/>
-          <w:shd w:val="clear" w:color="auto" w:fill="FFFFFF"/>
-        </w:rPr>
-        <w:t>protótipo arduino</w:t>
-      </w:r>
-      <w:r>
-        <w:rPr>
-          <w:rFonts w:ascii="Arial" w:hAnsi="Arial" w:cs="Arial"/>
-          <w:color w:val="333333"/>
-          <w:sz w:val="20"/>
-          <w:szCs w:val="20"/>
-          <w:shd w:val="clear" w:color="auto" w:fill="FFFFFF"/>
-        </w:rPr>
-        <w:t xml:space="preserve"> e seus kits ,n</w:t>
-      </w:r>
-      <w:r>
-        <w:rPr>
-          <w:rFonts w:ascii="Arial" w:hAnsi="Arial" w:cs="Arial"/>
-          <w:color w:val="333333"/>
-          <w:sz w:val="20"/>
-          <w:szCs w:val="20"/>
-          <w:shd w:val="clear" w:color="auto" w:fill="FFFFFF"/>
-        </w:rPr>
-        <w:t xml:space="preserve">esse relatório será escrito detalhadamente como </w:t>
+        <w:t>odo o procedimento no  </w:t>
+      </w:r>
+      <w:r>
+        <w:rPr>
+          <w:rFonts w:ascii="Arial" w:hAnsi="Arial" w:cs="Arial"/>
+          <w:color w:val="333333"/>
+          <w:sz w:val="20"/>
+          <w:szCs w:val="20"/>
+          <w:shd w:val="clear" w:color="auto" w:fill="FFFFFF"/>
+        </w:rPr>
+        <w:t xml:space="preserve">protótipo arduino e seus kits ,nesse relatório será escrito detalhadamente como </w:t>
       </w:r>
       <w:r>
         <w:rPr>
@@ -232,15 +201,7 @@
           <w:sz w:val="32"/>
           <w:szCs w:val="32"/>
         </w:rPr>
-        <w:t>M</w:t>
-      </w:r>
-      <w:r>
-        <w:rPr>
-          <w:b/>
-          <w:sz w:val="32"/>
-          <w:szCs w:val="32"/>
-        </w:rPr>
-        <w:t xml:space="preserve">ateriais </w:t>
+        <w:t xml:space="preserve">Materiais </w:t>
       </w:r>
     </w:p>
     <w:p>
@@ -272,27 +233,7 @@
           <w:szCs w:val="20"/>
           <w:shd w:val="clear" w:color="auto" w:fill="FFFFFF"/>
         </w:rPr>
-        <w:t>A</w:t>
-      </w:r>
-      <w:r>
-        <w:rPr>
-          <w:rFonts w:ascii="Arial" w:hAnsi="Arial" w:cs="Arial"/>
-          <w:color w:val="333333"/>
-          <w:sz w:val="20"/>
-          <w:szCs w:val="20"/>
-          <w:shd w:val="clear" w:color="auto" w:fill="FFFFFF"/>
-        </w:rPr>
-        <w:t xml:space="preserve"> seguir será passada toda a lista de componentes e materiais que foi usado nesse projeto</w:t>
-      </w:r>
-      <w:r>
-        <w:rPr>
-          <w:rFonts w:ascii="Arial" w:hAnsi="Arial" w:cs="Arial"/>
-          <w:color w:val="333333"/>
-          <w:sz w:val="20"/>
-          <w:szCs w:val="20"/>
-          <w:shd w:val="clear" w:color="auto" w:fill="FFFFFF"/>
-        </w:rPr>
-        <w:t>;</w:t>
+        <w:t>A seguir será passada toda a lista de componentes e materiais que foi usado nesse projeto;</w:t>
       </w:r>
     </w:p>
     <w:p>
@@ -346,15 +287,47 @@
           <w:shd w:val="clear" w:color="auto" w:fill="FFFFFF"/>
         </w:rPr>
       </w:pPr>
-      <w:r>
-        <w:rPr>
-          <w:rFonts w:ascii="Arial" w:hAnsi="Arial" w:cs="Arial"/>
-          <w:color w:val="333333"/>
-          <w:sz w:val="20"/>
-          <w:szCs w:val="20"/>
-          <w:shd w:val="clear" w:color="auto" w:fill="FFFFFF"/>
-        </w:rPr>
-        <w:t>Photobord;</w:t>
+      <w:proofErr w:type="spellStart"/>
+      <w:r>
+        <w:rPr>
+          <w:rFonts w:ascii="Arial" w:hAnsi="Arial" w:cs="Arial"/>
+          <w:color w:val="333333"/>
+          <w:sz w:val="20"/>
+          <w:szCs w:val="20"/>
+          <w:shd w:val="clear" w:color="auto" w:fill="FFFFFF"/>
+        </w:rPr>
+        <w:t>P</w:t>
+      </w:r>
+      <w:r>
+        <w:rPr>
+          <w:rFonts w:ascii="Arial" w:hAnsi="Arial" w:cs="Arial"/>
+          <w:color w:val="333333"/>
+          <w:sz w:val="20"/>
+          <w:szCs w:val="20"/>
+          <w:shd w:val="clear" w:color="auto" w:fill="FFFFFF"/>
+        </w:rPr>
+        <w:t>r</w:t>
+      </w:r>
+      <w:r>
+        <w:rPr>
+          <w:rFonts w:ascii="Arial" w:hAnsi="Arial" w:cs="Arial"/>
+          <w:color w:val="333333"/>
+          <w:sz w:val="20"/>
+          <w:szCs w:val="20"/>
+          <w:shd w:val="clear" w:color="auto" w:fill="FFFFFF"/>
+        </w:rPr>
+        <w:t>otobord</w:t>
+      </w:r>
+      <w:proofErr w:type="spellEnd"/>
+      <w:r>
+        <w:rPr>
+          <w:rFonts w:ascii="Arial" w:hAnsi="Arial" w:cs="Arial"/>
+          <w:color w:val="333333"/>
+          <w:sz w:val="20"/>
+          <w:szCs w:val="20"/>
+          <w:shd w:val="clear" w:color="auto" w:fill="FFFFFF"/>
+        </w:rPr>
+        <w:t>;</w:t>
       </w:r>
     </w:p>
     <w:p>
@@ -456,23 +429,23 @@
         </w:rPr>
         <w:t>Jumpers;</w:t>
       </w:r>
-    </w:p>
-    <w:p>
-      <w:pPr>
-        <w:rPr>
-          <w:rFonts w:ascii="Arial" w:hAnsi="Arial" w:cs="Arial"/>
-          <w:color w:val="333333"/>
-          <w:sz w:val="20"/>
-          <w:szCs w:val="20"/>
-          <w:shd w:val="clear" w:color="auto" w:fill="FFFFFF"/>
-        </w:rPr>
-      </w:pPr>
       <w:bookmarkStart w:id="0" w:name="_GoBack"/>
       <w:bookmarkEnd w:id="0"/>
     </w:p>
     <w:p>
       <w:pPr>
         <w:rPr>
+          <w:rFonts w:ascii="Arial" w:hAnsi="Arial" w:cs="Arial"/>
+          <w:color w:val="333333"/>
+          <w:sz w:val="20"/>
+          <w:szCs w:val="20"/>
+          <w:shd w:val="clear" w:color="auto" w:fill="FFFFFF"/>
+        </w:rPr>
+      </w:pPr>
+    </w:p>
+    <w:p>
+      <w:pPr>
+        <w:rPr>
           <w:b/>
           <w:sz w:val="32"/>
           <w:szCs w:val="32"/>
@@ -484,15 +457,7 @@
           <w:sz w:val="32"/>
           <w:szCs w:val="32"/>
         </w:rPr>
-        <w:t>M</w:t>
-      </w:r>
-      <w:r>
-        <w:rPr>
-          <w:b/>
-          <w:sz w:val="32"/>
-          <w:szCs w:val="32"/>
-        </w:rPr>
-        <w:t>ontagens</w:t>
+        <w:t>Montagens</w:t>
       </w:r>
     </w:p>
     <w:p>

</xml_diff>